<commit_message>
Fixed some typos, changed last problem to a bonus
</commit_message>
<xml_diff>
--- a/Math_Genes_Week2_Day1_HWE.docx
+++ b/Math_Genes_Week2_Day1_HWE.docx
@@ -551,7 +551,7 @@
                         <w:sz w:val="24"/>
                         <w:szCs w:val="24"/>
                       </w:rPr>
-                      <m:t xml:space="preserve">AB</m:t>
+                      <m:t xml:space="preserve">BB</m:t>
                     </m:r>
                   </m:sub>
                 </m:sSub>
@@ -824,7 +824,7 @@
                         <w:sz w:val="24"/>
                         <w:szCs w:val="24"/>
                       </w:rPr>
-                      <m:t xml:space="preserve">AB</m:t>
+                      <m:t xml:space="preserve">BB</m:t>
                     </m:r>
                   </m:sub>
                 </m:sSub>
@@ -5152,6 +5152,14 @@
           <w:vertAlign w:val="baseline"/>
         </w:rPr>
       </w:pPr>
+      <w:r>
+        <w:rPr>
+          <w:sz w:val="24"/>
+          <w:szCs w:val="24"/>
+          <w:rtl w:val="0"/>
+        </w:rPr>
+        <w:t xml:space="preserve">Bonus Problem: </w:t>
+      </w:r>
       <w:r>
         <w:rPr>
           <w:rFonts w:ascii="Calibri" w:cs="Calibri" w:eastAsia="Calibri" w:hAnsi="Calibri"/>
@@ -6043,7 +6051,7 @@
 
 <file path=customXML/item1.xml><?xml version="1.0" encoding="utf-8"?>
 <go:gDocsCustomXmlDataStorage xmlns:go="http://customooxmlschemas.google.com/" xmlns:r="http://schemas.openxmlformats.org/officeDocument/2006/relationships">
-  <go:docsCustomData xmlns:go="http://customooxmlschemas.google.com/" roundtripDataSignature="AMtx7miDBRr515Xqm6Bpiay8NOfmep3NOQ==">AMUW2mX68acPf3TDdQUGcJXF+Nx70RKsLMOuHP9XWCXhQ5e2rY6pAWA1kGZ3iZQKnzjzrl5u0DEll+hZCr/9+4D25J6wEx4GPASZAvHBbbdpYidEnIyoBNEdN5Yrok//mVqHrWdBFpk1</go:docsCustomData>
+  <go:docsCustomData xmlns:go="http://customooxmlschemas.google.com/" roundtripDataSignature="AMtx7miDBRr515Xqm6Bpiay8NOfmep3NOQ==">AMUW2mVK0Sv77BDnV/B97yxTfj3QPQLguwRk5pDKm/niQGhgVF9EZKRmUf/YQbuomf3pzoz9j08tGN1x4NqhcCfs58CpotlXdAhmFbgGv21IwmWIYdU82sVoKWoFJX4LwZnmzVuHFpFD</go:docsCustomData>
 </go:gDocsCustomXmlDataStorage>
 </file>
 

</xml_diff>